<commit_message>
Updated with offset in m
</commit_message>
<xml_diff>
--- a/P4_Writeup.docx
+++ b/P4_Writeup.docx
@@ -272,12 +272,12 @@
           <wp:inline distB="114300" distT="114300" distL="114300" distR="114300">
             <wp:extent cx="5943600" cy="2120900"/>
             <wp:effectExtent b="0" l="0" r="0" t="0"/>
-            <wp:docPr id="5" name="image11.png"/>
+            <wp:docPr id="6" name="image13.png"/>
             <a:graphic>
               <a:graphicData uri="http://schemas.openxmlformats.org/drawingml/2006/picture">
                 <pic:pic>
                   <pic:nvPicPr>
-                    <pic:cNvPr id="0" name="image11.png"/>
+                    <pic:cNvPr id="0" name="image13.png"/>
                     <pic:cNvPicPr preferRelativeResize="0"/>
                   </pic:nvPicPr>
                   <pic:blipFill>
@@ -620,12 +620,12 @@
           <wp:inline distB="114300" distT="114300" distL="114300" distR="114300">
             <wp:extent cx="4276725" cy="5362575"/>
             <wp:effectExtent b="0" l="0" r="0" t="0"/>
-            <wp:docPr id="7" name="image14.png"/>
+            <wp:docPr id="8" name="image16.png"/>
             <a:graphic>
               <a:graphicData uri="http://schemas.openxmlformats.org/drawingml/2006/picture">
                 <pic:pic>
                   <pic:nvPicPr>
-                    <pic:cNvPr id="0" name="image14.png"/>
+                    <pic:cNvPr id="0" name="image16.png"/>
                     <pic:cNvPicPr preferRelativeResize="0"/>
                   </pic:nvPicPr>
                   <pic:blipFill>
@@ -693,12 +693,12 @@
           <wp:inline distB="114300" distT="114300" distL="114300" distR="114300">
             <wp:extent cx="4295775" cy="5362575"/>
             <wp:effectExtent b="0" l="0" r="0" t="0"/>
-            <wp:docPr id="8" name="image15.png"/>
+            <wp:docPr id="9" name="image17.png"/>
             <a:graphic>
               <a:graphicData uri="http://schemas.openxmlformats.org/drawingml/2006/picture">
                 <pic:pic>
                   <pic:nvPicPr>
-                    <pic:cNvPr id="0" name="image15.png"/>
+                    <pic:cNvPr id="0" name="image17.png"/>
                     <pic:cNvPicPr preferRelativeResize="0"/>
                   </pic:nvPicPr>
                   <pic:blipFill>
@@ -856,12 +856,12 @@
           <wp:inline distB="114300" distT="114300" distL="114300" distR="114300">
             <wp:extent cx="4733925" cy="5410200"/>
             <wp:effectExtent b="0" l="0" r="0" t="0"/>
-            <wp:docPr id="6" name="image13.png"/>
+            <wp:docPr id="7" name="image15.png"/>
             <a:graphic>
               <a:graphicData uri="http://schemas.openxmlformats.org/drawingml/2006/picture">
                 <pic:pic>
                   <pic:nvPicPr>
-                    <pic:cNvPr id="0" name="image13.png"/>
+                    <pic:cNvPr id="0" name="image15.png"/>
                     <pic:cNvPicPr preferRelativeResize="0"/>
                   </pic:nvPicPr>
                   <pic:blipFill>
@@ -1283,12 +1283,12 @@
           <wp:inline distB="114300" distT="114300" distL="114300" distR="114300">
             <wp:extent cx="4476750" cy="6967538"/>
             <wp:effectExtent b="0" l="0" r="0" t="0"/>
-            <wp:docPr id="3" name="image08.png"/>
+            <wp:docPr id="3" name="image09.png"/>
             <a:graphic>
               <a:graphicData uri="http://schemas.openxmlformats.org/drawingml/2006/picture">
                 <pic:pic>
                   <pic:nvPicPr>
-                    <pic:cNvPr id="0" name="image08.png"/>
+                    <pic:cNvPr id="0" name="image09.png"/>
                     <pic:cNvPicPr preferRelativeResize="0"/>
                   </pic:nvPicPr>
                   <pic:blipFill>
@@ -1766,12 +1766,12 @@
           <wp:inline distB="114300" distT="114300" distL="114300" distR="114300">
             <wp:extent cx="4562475" cy="2943225"/>
             <wp:effectExtent b="0" l="0" r="0" t="0"/>
-            <wp:docPr id="4" name="image09.png"/>
+            <wp:docPr id="4" name="image10.png"/>
             <a:graphic>
               <a:graphicData uri="http://schemas.openxmlformats.org/drawingml/2006/picture">
                 <pic:pic>
                   <pic:nvPicPr>
-                    <pic:cNvPr id="0" name="image09.png"/>
+                    <pic:cNvPr id="0" name="image10.png"/>
                     <pic:cNvPicPr preferRelativeResize="0"/>
                   </pic:nvPicPr>
                   <pic:blipFill>
@@ -1979,12 +1979,12 @@
           <wp:inline distB="114300" distT="114300" distL="114300" distR="114300">
             <wp:extent cx="5943600" cy="2527300"/>
             <wp:effectExtent b="0" l="0" r="0" t="0"/>
-            <wp:docPr id="2" name="image04.png"/>
+            <wp:docPr id="2" name="image05.png"/>
             <a:graphic>
               <a:graphicData uri="http://schemas.openxmlformats.org/drawingml/2006/picture">
                 <pic:pic>
                   <pic:nvPicPr>
-                    <pic:cNvPr id="0" name="image04.png"/>
+                    <pic:cNvPr id="0" name="image05.png"/>
                     <pic:cNvPicPr preferRelativeResize="0"/>
                   </pic:nvPicPr>
                   <pic:blipFill>
@@ -2092,12 +2092,12 @@
           <wp:inline distB="114300" distT="114300" distL="114300" distR="114300">
             <wp:extent cx="4819650" cy="2695575"/>
             <wp:effectExtent b="0" l="0" r="0" t="0"/>
-            <wp:docPr id="1" name="image03.png"/>
+            <wp:docPr id="1" name="image04.png"/>
             <a:graphic>
               <a:graphicData uri="http://schemas.openxmlformats.org/drawingml/2006/picture">
                 <pic:pic>
                   <pic:nvPicPr>
-                    <pic:cNvPr id="0" name="image03.png"/>
+                    <pic:cNvPr id="0" name="image04.png"/>
                     <pic:cNvPicPr preferRelativeResize="0"/>
                   </pic:nvPicPr>
                   <pic:blipFill>
@@ -2300,6 +2300,296 @@
           <w:t xml:space="preserve">https://github.com/chmod600/carnd1-project4/blob/master/p4.mp4</w:t>
         </w:r>
       </w:hyperlink>
+      <w:r>
+        <w:rPr>
+          <w:rtl w:val="0"/>
+        </w:rPr>
+      </w:r>
+    </w:p>
+    <w:p>
+      <w:pPr>
+        <w:pBdr/>
+        <w:contextualSpacing w:val="0"/>
+        <w:rPr>
+          <w:color w:val="525c65"/>
+          <w:sz w:val="21"/>
+          <w:szCs w:val="21"/>
+          <w:highlight w:val="white"/>
+        </w:rPr>
+      </w:pPr>
+      <w:r>
+        <w:rPr>
+          <w:rtl w:val="0"/>
+        </w:rPr>
+      </w:r>
+    </w:p>
+    <w:p>
+      <w:pPr>
+        <w:pBdr/>
+        <w:contextualSpacing w:val="0"/>
+        <w:rPr>
+          <w:color w:val="525c65"/>
+          <w:sz w:val="21"/>
+          <w:szCs w:val="21"/>
+          <w:highlight w:val="white"/>
+        </w:rPr>
+      </w:pPr>
+      <w:r>
+        <w:rPr>
+          <w:rtl w:val="0"/>
+        </w:rPr>
+      </w:r>
+    </w:p>
+    <w:p>
+      <w:pPr>
+        <w:pBdr/>
+        <w:contextualSpacing w:val="0"/>
+        <w:rPr>
+          <w:color w:val="525c65"/>
+          <w:sz w:val="21"/>
+          <w:szCs w:val="21"/>
+          <w:highlight w:val="white"/>
+        </w:rPr>
+      </w:pPr>
+      <w:r>
+        <w:rPr>
+          <w:b w:val="1"/>
+          <w:color w:val="525c65"/>
+          <w:sz w:val="21"/>
+          <w:szCs w:val="21"/>
+          <w:highlight w:val="white"/>
+          <w:rtl w:val="0"/>
+        </w:rPr>
+        <w:t xml:space="preserve">Briefly discuss any problems / issues you faced in your implementation of this project. Where will your pipeline likely fail? What could you do to make it more robust?</w:t>
+      </w:r>
+      <w:r>
+        <w:rPr>
+          <w:rtl w:val="0"/>
+        </w:rPr>
+      </w:r>
+    </w:p>
+    <w:p>
+      <w:pPr>
+        <w:pBdr/>
+        <w:contextualSpacing w:val="0"/>
+        <w:rPr>
+          <w:color w:val="525c65"/>
+          <w:sz w:val="21"/>
+          <w:szCs w:val="21"/>
+          <w:highlight w:val="white"/>
+        </w:rPr>
+      </w:pPr>
+      <w:r>
+        <w:rPr>
+          <w:rtl w:val="0"/>
+        </w:rPr>
+      </w:r>
+    </w:p>
+    <w:p>
+      <w:pPr>
+        <w:pBdr/>
+        <w:contextualSpacing w:val="0"/>
+        <w:rPr>
+          <w:color w:val="525c65"/>
+          <w:sz w:val="21"/>
+          <w:szCs w:val="21"/>
+          <w:highlight w:val="white"/>
+        </w:rPr>
+      </w:pPr>
+      <w:r>
+        <w:rPr>
+          <w:color w:val="525c65"/>
+          <w:sz w:val="21"/>
+          <w:szCs w:val="21"/>
+          <w:highlight w:val="white"/>
+          <w:rtl w:val="0"/>
+        </w:rPr>
+        <w:t xml:space="preserve">Presently, the pipeline is tuned WRT to the project video. One assumption being the left lane is always solid (not broken) and gets plotted very easily and does not require special attention. The S channel of the image does a good job of clearly detecting it in the binary. To make it more robust, this pipeline will need improvements in detection of the left lane image via various thresholding methods and smoothing techniques. </w:t>
+      </w:r>
+    </w:p>
+    <w:p>
+      <w:pPr>
+        <w:pBdr/>
+        <w:contextualSpacing w:val="0"/>
+        <w:rPr>
+          <w:color w:val="525c65"/>
+          <w:sz w:val="21"/>
+          <w:szCs w:val="21"/>
+          <w:highlight w:val="white"/>
+        </w:rPr>
+      </w:pPr>
+      <w:r>
+        <w:rPr>
+          <w:rtl w:val="0"/>
+        </w:rPr>
+      </w:r>
+    </w:p>
+    <w:p>
+      <w:pPr>
+        <w:pBdr/>
+        <w:contextualSpacing w:val="0"/>
+        <w:rPr>
+          <w:color w:val="525c65"/>
+          <w:sz w:val="21"/>
+          <w:szCs w:val="21"/>
+          <w:highlight w:val="white"/>
+        </w:rPr>
+      </w:pPr>
+      <w:r>
+        <w:rPr>
+          <w:color w:val="525c65"/>
+          <w:sz w:val="21"/>
+          <w:szCs w:val="21"/>
+          <w:highlight w:val="white"/>
+          <w:rtl w:val="0"/>
+        </w:rPr>
+        <w:t xml:space="preserve">Another assumption is that the lane width remains the same. We can also use auto polygon detection to perform a perspective transform of the image rather than hardcoding the values.</w:t>
+      </w:r>
+    </w:p>
+    <w:p>
+      <w:pPr>
+        <w:pBdr/>
+        <w:contextualSpacing w:val="0"/>
+        <w:rPr>
+          <w:color w:val="525c65"/>
+          <w:sz w:val="21"/>
+          <w:szCs w:val="21"/>
+          <w:highlight w:val="white"/>
+        </w:rPr>
+      </w:pPr>
+      <w:r>
+        <w:rPr>
+          <w:rtl w:val="0"/>
+        </w:rPr>
+      </w:r>
+    </w:p>
+    <w:p>
+      <w:pPr>
+        <w:pBdr/>
+        <w:contextualSpacing w:val="0"/>
+        <w:rPr>
+          <w:color w:val="525c65"/>
+          <w:sz w:val="21"/>
+          <w:szCs w:val="21"/>
+          <w:highlight w:val="white"/>
+        </w:rPr>
+      </w:pPr>
+      <w:r>
+        <w:rPr>
+          <w:color w:val="525c65"/>
+          <w:sz w:val="21"/>
+          <w:szCs w:val="21"/>
+          <w:highlight w:val="white"/>
+          <w:rtl w:val="0"/>
+        </w:rPr>
+        <w:t xml:space="preserve">Speed improvements are also skipped for purposes of this project. Several ways like skipping sliding windows can be used to optimize for speed.</w:t>
+      </w:r>
+    </w:p>
+    <w:p>
+      <w:pPr>
+        <w:pBdr/>
+        <w:contextualSpacing w:val="0"/>
+        <w:rPr>
+          <w:color w:val="525c65"/>
+          <w:sz w:val="21"/>
+          <w:szCs w:val="21"/>
+          <w:highlight w:val="white"/>
+        </w:rPr>
+      </w:pPr>
+      <w:r>
+        <w:rPr>
+          <w:rtl w:val="0"/>
+        </w:rPr>
+      </w:r>
+    </w:p>
+    <w:p>
+      <w:pPr>
+        <w:pBdr/>
+        <w:contextualSpacing w:val="0"/>
+        <w:rPr>
+          <w:b w:val="1"/>
+          <w:color w:val="525c65"/>
+          <w:sz w:val="21"/>
+          <w:szCs w:val="21"/>
+          <w:highlight w:val="white"/>
+        </w:rPr>
+      </w:pPr>
+      <w:r>
+        <w:rPr>
+          <w:b w:val="1"/>
+          <w:color w:val="525c65"/>
+          <w:sz w:val="21"/>
+          <w:szCs w:val="21"/>
+          <w:highlight w:val="white"/>
+          <w:rtl w:val="0"/>
+        </w:rPr>
+        <w:t xml:space="preserve">Interesting Histogram of all lane detections:</w:t>
+      </w:r>
+    </w:p>
+    <w:p>
+      <w:pPr>
+        <w:pBdr/>
+        <w:contextualSpacing w:val="0"/>
+        <w:rPr>
+          <w:b w:val="1"/>
+          <w:color w:val="525c65"/>
+          <w:sz w:val="21"/>
+          <w:szCs w:val="21"/>
+          <w:highlight w:val="white"/>
+        </w:rPr>
+      </w:pPr>
+      <w:r>
+        <w:rPr>
+          <w:rtl w:val="0"/>
+        </w:rPr>
+      </w:r>
+    </w:p>
+    <w:p>
+      <w:pPr>
+        <w:pBdr/>
+        <w:contextualSpacing w:val="0"/>
+        <w:rPr>
+          <w:b w:val="1"/>
+          <w:color w:val="525c65"/>
+          <w:sz w:val="21"/>
+          <w:szCs w:val="21"/>
+          <w:highlight w:val="white"/>
+        </w:rPr>
+      </w:pPr>
+      <w:r>
+        <w:drawing>
+          <wp:inline distB="114300" distT="114300" distL="114300" distR="114300">
+            <wp:extent cx="4505325" cy="2524125"/>
+            <wp:effectExtent b="0" l="0" r="0" t="0"/>
+            <wp:docPr id="5" name="image11.png"/>
+            <a:graphic>
+              <a:graphicData uri="http://schemas.openxmlformats.org/drawingml/2006/picture">
+                <pic:pic>
+                  <pic:nvPicPr>
+                    <pic:cNvPr id="0" name="image11.png"/>
+                    <pic:cNvPicPr preferRelativeResize="0"/>
+                  </pic:nvPicPr>
+                  <pic:blipFill>
+                    <a:blip r:embed="rId15"/>
+                    <a:srcRect b="0" l="0" r="0" t="0"/>
+                    <a:stretch>
+                      <a:fillRect/>
+                    </a:stretch>
+                  </pic:blipFill>
+                  <pic:spPr>
+                    <a:xfrm>
+                      <a:off x="0" y="0"/>
+                      <a:ext cx="4505325" cy="2524125"/>
+                    </a:xfrm>
+                    <a:prstGeom prst="rect"/>
+                    <a:ln/>
+                  </pic:spPr>
+                </pic:pic>
+              </a:graphicData>
+            </a:graphic>
+          </wp:inline>
+        </w:drawing>
+      </w:r>
       <w:r>
         <w:rPr>
           <w:rtl w:val="0"/>

</xml_diff>